<commit_message>
nmv 17 06 2022
</commit_message>
<xml_diff>
--- a/shAnti-japa/Shanti Japam Sanskrit Corrections.docx
+++ b/shAnti-japa/Shanti Japam Sanskrit Corrections.docx
@@ -41,9 +41,8 @@
           <w:szCs w:val="32"/>
           <w:u w:val="single"/>
         </w:rPr>
-        <w:t xml:space="preserve">Corrections – Observed </w:t>
+        <w:t xml:space="preserve">Corrections – Observed till </w:t>
       </w:r>
-      <w:proofErr w:type="gramStart"/>
       <w:r>
         <w:rPr>
           <w:b/>
@@ -52,20 +51,8 @@
           <w:szCs w:val="32"/>
           <w:u w:val="single"/>
         </w:rPr>
-        <w:t xml:space="preserve">till </w:t>
+        <w:t>30th June 2022</w:t>
       </w:r>
-      <w:r>
-        <w:rPr>
-          <w:b/>
-          <w:bCs/>
-          <w:sz w:val="32"/>
-          <w:szCs w:val="32"/>
-          <w:highlight w:val="red"/>
-          <w:u w:val="single"/>
-        </w:rPr>
-        <w:t>?????</w:t>
-      </w:r>
-      <w:proofErr w:type="gramEnd"/>
     </w:p>
     <w:p>
       <w:pPr>
@@ -543,99 +530,43 @@
                 <w:b/>
                 <w:szCs w:val="28"/>
               </w:rPr>
-              <w:t>1</w:t>
-            </w:r>
-            <w:r>
-              <w:rPr>
-                <w:rFonts w:cs="Arial"/>
-                <w:b/>
-                <w:szCs w:val="28"/>
-              </w:rPr>
-              <w:t>7</w:t>
-            </w:r>
-            <w:r>
-              <w:rPr>
-                <w:rFonts w:cs="Arial"/>
-                <w:b/>
-                <w:szCs w:val="28"/>
-              </w:rPr>
-              <w:t xml:space="preserve">. </w:t>
-            </w:r>
-            <w:r>
-              <w:rPr>
-                <w:rFonts w:cs="Arial"/>
-                <w:b/>
-                <w:szCs w:val="28"/>
-              </w:rPr>
-              <w:t>Navagraha suktam</w:t>
-            </w:r>
-          </w:p>
-          <w:p>
-            <w:pPr>
-              <w:spacing w:before="0" w:line="240" w:lineRule="auto"/>
-              <w:rPr>
-                <w:rFonts w:cs="Arial"/>
-                <w:b/>
-                <w:szCs w:val="28"/>
-              </w:rPr>
-            </w:pPr>
-            <w:r>
-              <w:rPr>
-                <w:rFonts w:cs="Arial"/>
-                <w:b/>
-                <w:szCs w:val="28"/>
-              </w:rPr>
-              <w:t xml:space="preserve">Para No. </w:t>
-            </w:r>
-            <w:r>
-              <w:rPr>
-                <w:rFonts w:cs="Arial"/>
-                <w:b/>
-                <w:szCs w:val="28"/>
-              </w:rPr>
-              <w:t>5</w:t>
-            </w:r>
-            <w:r>
-              <w:rPr>
-                <w:rFonts w:cs="Arial"/>
-                <w:b/>
-                <w:szCs w:val="28"/>
-              </w:rPr>
-              <w:t xml:space="preserve">, </w:t>
-            </w:r>
-          </w:p>
-          <w:p>
-            <w:pPr>
-              <w:spacing w:before="0" w:line="240" w:lineRule="auto"/>
-              <w:rPr>
-                <w:rFonts w:cs="Arial"/>
-                <w:b/>
-                <w:szCs w:val="28"/>
-              </w:rPr>
-            </w:pPr>
-            <w:r>
-              <w:rPr>
-                <w:rFonts w:cs="Arial"/>
-                <w:b/>
-                <w:szCs w:val="28"/>
-              </w:rPr>
-              <w:t>Statement</w:t>
-            </w:r>
-            <w:r>
-              <w:rPr>
-                <w:rFonts w:cs="Arial"/>
-                <w:b/>
-                <w:szCs w:val="28"/>
-              </w:rPr>
-              <w:t xml:space="preserve"> No. </w:t>
-            </w:r>
-            <w:r>
-              <w:rPr>
-                <w:rFonts w:cs="Arial"/>
-                <w:b/>
-                <w:szCs w:val="28"/>
-              </w:rPr>
-              <w:t>2</w:t>
+              <w:t>17. Navagraha suktam</w:t>
+            </w:r>
+          </w:p>
+          <w:p>
+            <w:pPr>
+              <w:spacing w:before="0" w:line="240" w:lineRule="auto"/>
+              <w:rPr>
+                <w:rFonts w:cs="Arial"/>
+                <w:b/>
+                <w:szCs w:val="28"/>
+              </w:rPr>
+            </w:pPr>
+            <w:r>
+              <w:rPr>
+                <w:rFonts w:cs="Arial"/>
+                <w:b/>
+                <w:szCs w:val="28"/>
+              </w:rPr>
+              <w:t xml:space="preserve">Para No. 5, </w:t>
+            </w:r>
+          </w:p>
+          <w:p>
+            <w:pPr>
+              <w:spacing w:before="0" w:line="240" w:lineRule="auto"/>
+              <w:rPr>
+                <w:rFonts w:cs="Arial"/>
+                <w:b/>
+                <w:szCs w:val="28"/>
+              </w:rPr>
+            </w:pPr>
+            <w:r>
+              <w:rPr>
+                <w:rFonts w:cs="Arial"/>
+                <w:b/>
+                <w:szCs w:val="28"/>
+              </w:rPr>
+              <w:t>Statement No. 2</w:t>
             </w:r>
           </w:p>
         </w:tc>
@@ -961,49 +892,25 @@
                 <w:b/>
                 <w:szCs w:val="28"/>
               </w:rPr>
-              <w:t xml:space="preserve">Para No. </w:t>
-            </w:r>
-            <w:r>
-              <w:rPr>
-                <w:rFonts w:cs="Arial"/>
-                <w:b/>
-                <w:szCs w:val="28"/>
-              </w:rPr>
-              <w:t>7</w:t>
-            </w:r>
-            <w:r>
-              <w:rPr>
-                <w:rFonts w:cs="Arial"/>
-                <w:b/>
-                <w:szCs w:val="28"/>
-              </w:rPr>
-              <w:t xml:space="preserve">, </w:t>
-            </w:r>
-          </w:p>
-          <w:p>
-            <w:pPr>
-              <w:spacing w:before="0" w:line="240" w:lineRule="auto"/>
-              <w:rPr>
-                <w:rFonts w:cs="Arial"/>
-                <w:b/>
-                <w:szCs w:val="28"/>
-              </w:rPr>
-            </w:pPr>
-            <w:r>
-              <w:rPr>
-                <w:rFonts w:cs="Arial"/>
-                <w:b/>
-                <w:szCs w:val="28"/>
-              </w:rPr>
-              <w:t xml:space="preserve">Statement No. </w:t>
-            </w:r>
-            <w:r>
-              <w:rPr>
-                <w:rFonts w:cs="Arial"/>
-                <w:b/>
-                <w:szCs w:val="28"/>
-              </w:rPr>
-              <w:t>5</w:t>
+              <w:t xml:space="preserve">Para No. 7, </w:t>
+            </w:r>
+          </w:p>
+          <w:p>
+            <w:pPr>
+              <w:spacing w:before="0" w:line="240" w:lineRule="auto"/>
+              <w:rPr>
+                <w:rFonts w:cs="Arial"/>
+                <w:b/>
+                <w:szCs w:val="28"/>
+              </w:rPr>
+            </w:pPr>
+            <w:r>
+              <w:rPr>
+                <w:rFonts w:cs="Arial"/>
+                <w:b/>
+                <w:szCs w:val="28"/>
+              </w:rPr>
+              <w:t>Statement No. 5</w:t>
             </w:r>
           </w:p>
         </w:tc>
@@ -1202,25 +1109,33 @@
                 <w:b/>
                 <w:szCs w:val="28"/>
               </w:rPr>
-              <w:t xml:space="preserve">Para No. 3, </w:t>
-            </w:r>
-          </w:p>
-          <w:p>
-            <w:pPr>
-              <w:spacing w:before="0" w:line="240" w:lineRule="auto"/>
-              <w:rPr>
-                <w:rFonts w:cs="Arial"/>
-                <w:b/>
-                <w:szCs w:val="28"/>
-              </w:rPr>
-            </w:pPr>
-            <w:r>
-              <w:rPr>
-                <w:rFonts w:cs="Arial"/>
-                <w:b/>
-                <w:szCs w:val="28"/>
-              </w:rPr>
-              <w:t>Last but one line above</w:t>
+              <w:t>Para N</w:t>
+            </w:r>
+            <w:r>
+              <w:rPr>
+                <w:rFonts w:cs="Arial"/>
+                <w:b/>
+                <w:szCs w:val="28"/>
+              </w:rPr>
+              <w:t>o. 11.6</w:t>
+            </w:r>
+          </w:p>
+          <w:p>
+            <w:pPr>
+              <w:spacing w:before="0" w:line="240" w:lineRule="auto"/>
+              <w:rPr>
+                <w:rFonts w:cs="Arial"/>
+                <w:b/>
+                <w:szCs w:val="28"/>
+              </w:rPr>
+            </w:pPr>
+            <w:r>
+              <w:rPr>
+                <w:rFonts w:cs="Arial"/>
+                <w:b/>
+                <w:szCs w:val="28"/>
+              </w:rPr>
+              <w:t>First Line</w:t>
             </w:r>
           </w:p>
         </w:tc>
@@ -1254,56 +1169,49 @@
                 <w:sz w:val="40"/>
                 <w:szCs w:val="40"/>
               </w:rPr>
-              <w:t>lÉqÉþxxÉ</w:t>
-            </w:r>
-            <w:r>
-              <w:rPr>
-                <w:rFonts w:ascii="BRH Malayalam Extra" w:hAnsi="BRH Malayalam Extra" w:cs="BRH Devanagari Extra"/>
-                <w:sz w:val="32"/>
-                <w:szCs w:val="40"/>
-              </w:rPr>
-              <w:t>–</w:t>
-            </w:r>
-            <w:r>
-              <w:rPr>
-                <w:rFonts w:ascii="BRH Devanagari Extra" w:hAnsi="BRH Devanagari Extra" w:cs="BRH Devanagari Extra"/>
-                <w:sz w:val="40"/>
-                <w:szCs w:val="40"/>
-              </w:rPr>
-              <w:t>pÉÉprÉþ xxÉ</w:t>
-            </w:r>
-            <w:r>
-              <w:rPr>
-                <w:rFonts w:ascii="BRH Malayalam Extra" w:hAnsi="BRH Malayalam Extra" w:cs="BRH Devanagari Extra"/>
-                <w:sz w:val="32"/>
-                <w:szCs w:val="40"/>
-              </w:rPr>
-              <w:t>–</w:t>
-            </w:r>
-            <w:r>
-              <w:rPr>
-                <w:rFonts w:ascii="BRH Devanagari Extra" w:hAnsi="BRH Devanagari Extra" w:cs="BRH Devanagari Extra"/>
-                <w:sz w:val="40"/>
-                <w:szCs w:val="40"/>
-              </w:rPr>
-              <w:t>pÉÉ</w:t>
-            </w:r>
-            <w:r>
-              <w:rPr>
-                <w:rFonts w:ascii="BRH Devanagari Extra" w:hAnsi="BRH Devanagari Extra" w:cs="BRH Devanagari Extra"/>
-                <w:sz w:val="40"/>
+              <w:t>ÌuÉÍzÉ</w:t>
+            </w:r>
+            <w:r>
+              <w:rPr>
+                <w:rFonts w:ascii="BRH Malayalam Extra" w:hAnsi="BRH Malayalam Extra" w:cs="BRH Devanagari Extra"/>
+                <w:sz w:val="32"/>
+                <w:szCs w:val="40"/>
+              </w:rPr>
+              <w:t>–</w:t>
+            </w:r>
+            <w:r>
+              <w:rPr>
+                <w:rFonts w:ascii="BRH Devanagari Extra" w:hAnsi="BRH Devanagari Extra" w:cs="BRH Devanagari Extra"/>
+                <w:sz w:val="40"/>
+                <w:szCs w:val="40"/>
+              </w:rPr>
+              <w:t>ZÉÉxÉþÈ MümÉ</w:t>
+            </w:r>
+            <w:r>
+              <w:rPr>
+                <w:rFonts w:ascii="BRH Malayalam Extra" w:hAnsi="BRH Malayalam Extra" w:cs="BRH Devanagari Extra"/>
+                <w:sz w:val="32"/>
                 <w:szCs w:val="40"/>
                 <w:highlight w:val="yellow"/>
               </w:rPr>
-              <w:t>mÉ</w:t>
-            </w:r>
-            <w:r>
-              <w:rPr>
-                <w:rFonts w:ascii="BRH Devanagari Extra" w:hAnsi="BRH Devanagari Extra" w:cs="BRH Devanagari Extra"/>
-                <w:sz w:val="40"/>
-                <w:szCs w:val="40"/>
-              </w:rPr>
-              <w:t>þÌiÉprÉ¶É</w:t>
+              <w:t>–</w:t>
+            </w:r>
+            <w:r>
+              <w:rPr>
+                <w:rFonts w:ascii="BRH Devanagari Extra" w:hAnsi="BRH Devanagari Extra" w:cs="BRH Devanagari Extra"/>
+                <w:sz w:val="40"/>
+                <w:szCs w:val="40"/>
+                <w:highlight w:val="yellow"/>
+              </w:rPr>
+              <w:t>ÌSïþ</w:t>
+            </w:r>
+            <w:r>
+              <w:rPr>
+                <w:rFonts w:ascii="BRH Devanagari Extra" w:hAnsi="BRH Devanagari Extra" w:cs="BRH Devanagari Extra"/>
+                <w:sz w:val="40"/>
+                <w:szCs w:val="40"/>
+              </w:rPr>
+              <w:t>lÉÈ |</w:t>
             </w:r>
           </w:p>
         </w:tc>
@@ -1331,39 +1239,39 @@
                 <w:sz w:val="40"/>
                 <w:szCs w:val="40"/>
               </w:rPr>
-              <w:t>lÉqÉþxxÉ</w:t>
-            </w:r>
-            <w:r>
-              <w:rPr>
-                <w:rFonts w:ascii="BRH Malayalam Extra" w:hAnsi="BRH Malayalam Extra" w:cs="BRH Devanagari Extra"/>
-                <w:sz w:val="32"/>
-                <w:szCs w:val="40"/>
-              </w:rPr>
-              <w:t>–</w:t>
-            </w:r>
-            <w:r>
-              <w:rPr>
-                <w:rFonts w:ascii="BRH Devanagari Extra" w:hAnsi="BRH Devanagari Extra" w:cs="BRH Devanagari Extra"/>
-                <w:sz w:val="40"/>
-                <w:szCs w:val="40"/>
-              </w:rPr>
-              <w:t>pÉÉprÉþ xxÉ</w:t>
-            </w:r>
-            <w:r>
-              <w:rPr>
-                <w:rFonts w:ascii="BRH Malayalam Extra" w:hAnsi="BRH Malayalam Extra" w:cs="BRH Devanagari Extra"/>
-                <w:sz w:val="32"/>
-                <w:szCs w:val="40"/>
-              </w:rPr>
-              <w:t>–</w:t>
-            </w:r>
-            <w:r>
-              <w:rPr>
-                <w:rFonts w:ascii="BRH Devanagari Extra" w:hAnsi="BRH Devanagari Extra" w:cs="BRH Devanagari Extra"/>
-                <w:sz w:val="40"/>
-                <w:szCs w:val="40"/>
-              </w:rPr>
-              <w:t>pÉÉmÉ</w:t>
+              <w:t>ÌuÉÍzÉ</w:t>
+            </w:r>
+            <w:r>
+              <w:rPr>
+                <w:rFonts w:ascii="BRH Malayalam Extra" w:hAnsi="BRH Malayalam Extra" w:cs="BRH Devanagari Extra"/>
+                <w:sz w:val="32"/>
+                <w:szCs w:val="40"/>
+              </w:rPr>
+              <w:t>–</w:t>
+            </w:r>
+            <w:r>
+              <w:rPr>
+                <w:rFonts w:ascii="BRH Devanagari Extra" w:hAnsi="BRH Devanagari Extra" w:cs="BRH Devanagari Extra"/>
+                <w:sz w:val="40"/>
+                <w:szCs w:val="40"/>
+              </w:rPr>
+              <w:t>ZÉÉxÉþÈ MümÉ</w:t>
+            </w:r>
+            <w:r>
+              <w:rPr>
+                <w:rFonts w:ascii="BRH Malayalam Extra" w:hAnsi="BRH Malayalam Extra" w:cs="BRH Devanagari Extra"/>
+                <w:sz w:val="32"/>
+                <w:szCs w:val="40"/>
+              </w:rPr>
+              <w:t>–</w:t>
+            </w:r>
+            <w:r>
+              <w:rPr>
+                <w:rFonts w:ascii="BRH Devanagari Extra" w:hAnsi="BRH Devanagari Extra" w:cs="BRH Devanagari Extra"/>
+                <w:sz w:val="40"/>
+                <w:szCs w:val="40"/>
+              </w:rPr>
+              <w:t>ÌSï</w:t>
             </w:r>
             <w:r>
               <w:rPr>
@@ -1372,15 +1280,15 @@
                 <w:szCs w:val="40"/>
                 <w:highlight w:val="green"/>
               </w:rPr>
-              <w:t>ÌiÉ</w:t>
-            </w:r>
-            <w:r>
-              <w:rPr>
-                <w:rFonts w:ascii="BRH Devanagari Extra" w:hAnsi="BRH Devanagari Extra" w:cs="BRH Devanagari Extra"/>
-                <w:sz w:val="40"/>
-                <w:szCs w:val="40"/>
-              </w:rPr>
-              <w:t>þprÉ¶É</w:t>
+              <w:t>lÉþ</w:t>
+            </w:r>
+            <w:r>
+              <w:rPr>
+                <w:rFonts w:ascii="BRH Devanagari Extra" w:hAnsi="BRH Devanagari Extra" w:cs="BRH Devanagari Extra"/>
+                <w:sz w:val="40"/>
+                <w:szCs w:val="40"/>
+              </w:rPr>
+              <w:t>È |</w:t>
             </w:r>
           </w:p>
         </w:tc>
@@ -1414,51 +1322,59 @@
                 <w:b/>
                 <w:szCs w:val="28"/>
               </w:rPr>
-              <w:t>21. Rudram</w:t>
-            </w:r>
-          </w:p>
-          <w:p>
-            <w:pPr>
-              <w:spacing w:before="0" w:line="240" w:lineRule="auto"/>
-              <w:rPr>
-                <w:rFonts w:cs="Arial"/>
-                <w:b/>
-                <w:szCs w:val="28"/>
-              </w:rPr>
-            </w:pPr>
-            <w:r>
-              <w:rPr>
-                <w:rFonts w:cs="Arial"/>
-                <w:b/>
-                <w:szCs w:val="28"/>
-              </w:rPr>
-              <w:t>Para N</w:t>
-            </w:r>
-            <w:r>
-              <w:rPr>
-                <w:rFonts w:cs="Arial"/>
-                <w:b/>
-                <w:szCs w:val="28"/>
-              </w:rPr>
-              <w:t>o. 11.6</w:t>
-            </w:r>
-          </w:p>
-          <w:p>
-            <w:pPr>
-              <w:spacing w:before="0" w:line="240" w:lineRule="auto"/>
-              <w:rPr>
-                <w:rFonts w:cs="Arial"/>
-                <w:b/>
-                <w:szCs w:val="28"/>
-              </w:rPr>
-            </w:pPr>
-            <w:r>
-              <w:rPr>
-                <w:rFonts w:cs="Arial"/>
-                <w:b/>
-                <w:szCs w:val="28"/>
-              </w:rPr>
-              <w:t>First Line</w:t>
+              <w:t>22</w:t>
+            </w:r>
+            <w:r>
+              <w:rPr>
+                <w:rFonts w:cs="Arial"/>
+                <w:b/>
+                <w:szCs w:val="28"/>
+              </w:rPr>
+              <w:t xml:space="preserve">. </w:t>
+            </w:r>
+            <w:r>
+              <w:rPr>
+                <w:rFonts w:cs="Arial"/>
+                <w:b/>
+                <w:szCs w:val="28"/>
+              </w:rPr>
+              <w:t>Chamakam</w:t>
+            </w:r>
+          </w:p>
+          <w:p>
+            <w:pPr>
+              <w:spacing w:before="0" w:line="240" w:lineRule="auto"/>
+              <w:rPr>
+                <w:rFonts w:cs="Arial"/>
+                <w:b/>
+                <w:szCs w:val="28"/>
+              </w:rPr>
+            </w:pPr>
+            <w:r>
+              <w:rPr>
+                <w:rFonts w:cs="Arial"/>
+                <w:b/>
+                <w:szCs w:val="28"/>
+              </w:rPr>
+              <w:t>Anuvaakam No. - 2</w:t>
+            </w:r>
+          </w:p>
+          <w:p>
+            <w:pPr>
+              <w:spacing w:before="0" w:line="240" w:lineRule="auto"/>
+              <w:rPr>
+                <w:rFonts w:cs="Arial"/>
+                <w:b/>
+                <w:szCs w:val="28"/>
+              </w:rPr>
+            </w:pPr>
+            <w:r>
+              <w:rPr>
+                <w:rFonts w:cs="Arial"/>
+                <w:b/>
+                <w:szCs w:val="28"/>
+              </w:rPr>
+              <w:t>Line No – First Line</w:t>
             </w:r>
           </w:p>
         </w:tc>
@@ -1491,33 +1407,9 @@
                 <w:rFonts w:ascii="BRH Devanagari Extra" w:hAnsi="BRH Devanagari Extra" w:cs="BRH Devanagari Extra"/>
                 <w:sz w:val="40"/>
                 <w:szCs w:val="40"/>
-              </w:rPr>
-              <w:t>ÌuÉÍzÉ</w:t>
-            </w:r>
-            <w:r>
-              <w:rPr>
-                <w:rFonts w:ascii="BRH Malayalam Extra" w:hAnsi="BRH Malayalam Extra" w:cs="BRH Devanagari Extra"/>
-                <w:sz w:val="32"/>
-                <w:szCs w:val="40"/>
-              </w:rPr>
-              <w:t>–</w:t>
-            </w:r>
-            <w:r>
-              <w:rPr>
-                <w:rFonts w:ascii="BRH Devanagari Extra" w:hAnsi="BRH Devanagari Extra" w:cs="BRH Devanagari Extra"/>
-                <w:sz w:val="40"/>
-                <w:szCs w:val="40"/>
-              </w:rPr>
-              <w:t>ZÉÉxÉþÈ MümÉ</w:t>
-            </w:r>
-            <w:r>
-              <w:rPr>
-                <w:rFonts w:ascii="BRH Malayalam Extra" w:hAnsi="BRH Malayalam Extra" w:cs="BRH Devanagari Extra"/>
-                <w:sz w:val="32"/>
-                <w:szCs w:val="40"/>
                 <w:highlight w:val="yellow"/>
               </w:rPr>
-              <w:t>–</w:t>
+              <w:t>erÉæ</w:t>
             </w:r>
             <w:r>
               <w:rPr>
@@ -1525,16 +1417,34 @@
                 <w:sz w:val="40"/>
                 <w:szCs w:val="40"/>
                 <w:highlight w:val="yellow"/>
-              </w:rPr>
-              <w:t>ÌSïþ</w:t>
-            </w:r>
-            <w:r>
-              <w:rPr>
-                <w:rFonts w:ascii="BRH Devanagari Extra" w:hAnsi="BRH Devanagari Extra" w:cs="BRH Devanagari Extra"/>
-                <w:sz w:val="40"/>
-                <w:szCs w:val="40"/>
-              </w:rPr>
-              <w:t>lÉÈ |</w:t>
+                <w:lang w:val="en-IN" w:eastAsia="en-IN" w:bidi="ml-IN"/>
+              </w:rPr>
+              <w:t>PèûrÉ</w:t>
+            </w:r>
+            <w:r>
+              <w:rPr>
+                <w:rFonts w:ascii="BRH Devanagari Extra" w:hAnsi="BRH Devanagari Extra" w:cs="BRH Devanagari Extra"/>
+                <w:sz w:val="40"/>
+                <w:szCs w:val="40"/>
+              </w:rPr>
+              <w:t>Çþ cÉ qÉ</w:t>
+            </w:r>
+            <w:r>
+              <w:rPr>
+                <w:rFonts w:ascii="BRH Malayalam Extra" w:hAnsi="BRH Malayalam Extra" w:cs="BRH Devanagari Extra"/>
+                <w:sz w:val="32"/>
+                <w:szCs w:val="40"/>
+              </w:rPr>
+              <w:t>–</w:t>
+            </w:r>
+            <w:r>
+              <w:rPr>
+                <w:rFonts w:ascii="BRH Devanagari Extra" w:hAnsi="BRH Devanagari Extra" w:cs="BRH Devanagari Extra"/>
+                <w:b/>
+                <w:sz w:val="40"/>
+                <w:szCs w:val="40"/>
+              </w:rPr>
+              <w:t>,</w:t>
             </w:r>
           </w:p>
         </w:tc>
@@ -1558,60 +1468,69 @@
             </w:pPr>
             <w:r>
               <w:rPr>
-                <w:rFonts w:ascii="BRH Devanagari Extra" w:hAnsi="BRH Devanagari Extra" w:cs="BRH Devanagari Extra"/>
-                <w:sz w:val="40"/>
-                <w:szCs w:val="40"/>
-              </w:rPr>
-              <w:t>ÌuÉÍzÉ</w:t>
-            </w:r>
-            <w:r>
-              <w:rPr>
-                <w:rFonts w:ascii="BRH Malayalam Extra" w:hAnsi="BRH Malayalam Extra" w:cs="BRH Devanagari Extra"/>
-                <w:sz w:val="32"/>
-                <w:szCs w:val="40"/>
-              </w:rPr>
-              <w:t>–</w:t>
-            </w:r>
-            <w:r>
-              <w:rPr>
-                <w:rFonts w:ascii="BRH Devanagari Extra" w:hAnsi="BRH Devanagari Extra" w:cs="BRH Devanagari Extra"/>
-                <w:sz w:val="40"/>
-                <w:szCs w:val="40"/>
-              </w:rPr>
-              <w:t>ZÉÉxÉþÈ MümÉ</w:t>
-            </w:r>
-            <w:r>
-              <w:rPr>
-                <w:rFonts w:ascii="BRH Malayalam Extra" w:hAnsi="BRH Malayalam Extra" w:cs="BRH Devanagari Extra"/>
-                <w:sz w:val="32"/>
-                <w:szCs w:val="40"/>
-              </w:rPr>
-              <w:t>–</w:t>
-            </w:r>
-            <w:r>
-              <w:rPr>
-                <w:rFonts w:ascii="BRH Devanagari Extra" w:hAnsi="BRH Devanagari Extra" w:cs="BRH Devanagari Extra"/>
-                <w:sz w:val="40"/>
-                <w:szCs w:val="40"/>
-              </w:rPr>
-              <w:t>ÌSï</w:t>
-            </w:r>
-            <w:r>
-              <w:rPr>
-                <w:rFonts w:ascii="BRH Devanagari Extra" w:hAnsi="BRH Devanagari Extra" w:cs="BRH Devanagari Extra"/>
+                <w:rFonts w:ascii="BRH Devanagari" w:hAnsi="BRH Devanagari" w:cs="BRH Devanagari"/>
+                <w:color w:val="000000"/>
                 <w:sz w:val="40"/>
                 <w:szCs w:val="40"/>
                 <w:highlight w:val="green"/>
-              </w:rPr>
-              <w:t>lÉþ</w:t>
-            </w:r>
-            <w:r>
-              <w:rPr>
-                <w:rFonts w:ascii="BRH Devanagari Extra" w:hAnsi="BRH Devanagari Extra" w:cs="BRH Devanagari Extra"/>
-                <w:sz w:val="40"/>
-                <w:szCs w:val="40"/>
-              </w:rPr>
-              <w:t>È |</w:t>
+                <w:lang w:val="en-IN" w:eastAsia="en-IN"/>
+              </w:rPr>
+              <w:t>eÉæwPèrÉ</w:t>
+            </w:r>
+            <w:r>
+              <w:rPr>
+                <w:rFonts w:ascii="BRH Devanagari Extra" w:hAnsi="BRH Devanagari Extra" w:cs="BRH Devanagari Extra"/>
+                <w:sz w:val="40"/>
+                <w:szCs w:val="40"/>
+                <w:highlight w:val="green"/>
+              </w:rPr>
+              <w:t>þ</w:t>
+            </w:r>
+            <w:r>
+              <w:rPr>
+                <w:rFonts w:ascii="BRH Devanagari" w:hAnsi="BRH Devanagari" w:cs="BRH Devanagari"/>
+                <w:color w:val="000000"/>
+                <w:sz w:val="40"/>
+                <w:szCs w:val="40"/>
+                <w:highlight w:val="green"/>
+                <w:lang w:val="en-IN" w:eastAsia="en-IN"/>
+              </w:rPr>
+              <w:t>qÉ</w:t>
+            </w:r>
+            <w:r>
+              <w:rPr>
+                <w:rFonts w:ascii="BRH Devanagari" w:hAnsi="BRH Devanagari" w:cs="BRH Devanagari"/>
+                <w:color w:val="000000"/>
+                <w:sz w:val="40"/>
+                <w:szCs w:val="40"/>
+                <w:lang w:val="en-IN" w:eastAsia="en-IN"/>
+              </w:rPr>
+              <w:t>ç</w:t>
+            </w:r>
+            <w:r>
+              <w:rPr>
+                <w:rFonts w:ascii="BRH Devanagari Extra" w:hAnsi="BRH Devanagari Extra" w:cs="BRH Devanagari Extra"/>
+                <w:sz w:val="40"/>
+                <w:szCs w:val="40"/>
+              </w:rPr>
+              <w:t xml:space="preserve"> cÉ qÉ</w:t>
+            </w:r>
+            <w:r>
+              <w:rPr>
+                <w:rFonts w:ascii="BRH Malayalam Extra" w:hAnsi="BRH Malayalam Extra" w:cs="BRH Devanagari Extra"/>
+                <w:sz w:val="32"/>
+                <w:szCs w:val="40"/>
+              </w:rPr>
+              <w:t>–</w:t>
+            </w:r>
+            <w:r>
+              <w:rPr>
+                <w:rFonts w:ascii="BRH Devanagari Extra" w:hAnsi="BRH Devanagari Extra" w:cs="BRH Devanagari Extra"/>
+                <w:b/>
+                <w:sz w:val="40"/>
+                <w:szCs w:val="40"/>
+              </w:rPr>
+              <w:t>,</w:t>
             </w:r>
           </w:p>
         </w:tc>
@@ -1645,7 +1564,7 @@
                 <w:b/>
                 <w:szCs w:val="28"/>
               </w:rPr>
-              <w:t>22</w:t>
+              <w:t>26</w:t>
             </w:r>
             <w:r>
               <w:rPr>
@@ -1661,43 +1580,51 @@
                 <w:b/>
                 <w:szCs w:val="28"/>
               </w:rPr>
-              <w:t>Chamakam</w:t>
-            </w:r>
-          </w:p>
-          <w:p>
-            <w:pPr>
-              <w:spacing w:before="0" w:line="240" w:lineRule="auto"/>
-              <w:rPr>
-                <w:rFonts w:cs="Arial"/>
-                <w:b/>
-                <w:szCs w:val="28"/>
-              </w:rPr>
-            </w:pPr>
-            <w:r>
-              <w:rPr>
-                <w:rFonts w:cs="Arial"/>
-                <w:b/>
-                <w:szCs w:val="28"/>
-              </w:rPr>
-              <w:t>Anuvaakam No. - 2</w:t>
-            </w:r>
-          </w:p>
-          <w:p>
-            <w:pPr>
-              <w:spacing w:before="0" w:line="240" w:lineRule="auto"/>
-              <w:rPr>
-                <w:rFonts w:cs="Arial"/>
-                <w:b/>
-                <w:szCs w:val="28"/>
-              </w:rPr>
-            </w:pPr>
-            <w:r>
-              <w:rPr>
-                <w:rFonts w:cs="Arial"/>
-                <w:b/>
-                <w:szCs w:val="28"/>
-              </w:rPr>
-              <w:t>Line No – First Line</w:t>
+              <w:t>Ghosha Shanti</w:t>
+            </w:r>
+          </w:p>
+          <w:p>
+            <w:pPr>
+              <w:spacing w:before="0" w:line="240" w:lineRule="auto"/>
+              <w:rPr>
+                <w:rFonts w:cs="Arial"/>
+                <w:b/>
+                <w:szCs w:val="28"/>
+              </w:rPr>
+            </w:pPr>
+            <w:r>
+              <w:rPr>
+                <w:rFonts w:cs="Arial"/>
+                <w:b/>
+                <w:szCs w:val="28"/>
+              </w:rPr>
+              <w:t>Para N</w:t>
+            </w:r>
+            <w:r>
+              <w:rPr>
+                <w:rFonts w:cs="Arial"/>
+                <w:b/>
+                <w:szCs w:val="28"/>
+              </w:rPr>
+              <w:t>o. 2</w:t>
+            </w:r>
+          </w:p>
+          <w:p>
+            <w:pPr>
+              <w:spacing w:before="0" w:line="240" w:lineRule="auto"/>
+              <w:rPr>
+                <w:rFonts w:cs="Arial"/>
+                <w:b/>
+                <w:szCs w:val="28"/>
+              </w:rPr>
+            </w:pPr>
+            <w:r>
+              <w:rPr>
+                <w:rFonts w:cs="Arial"/>
+                <w:b/>
+                <w:szCs w:val="28"/>
+              </w:rPr>
+              <w:t>Line No. 5</w:t>
             </w:r>
           </w:p>
         </w:tc>
@@ -1730,44 +1657,49 @@
                 <w:rFonts w:ascii="BRH Devanagari Extra" w:hAnsi="BRH Devanagari Extra" w:cs="BRH Devanagari Extra"/>
                 <w:sz w:val="40"/>
                 <w:szCs w:val="40"/>
+              </w:rPr>
+              <w:t>iÉÇ iuÉÉ</w:t>
+            </w:r>
+            <w:r>
+              <w:rPr>
+                <w:rFonts w:ascii="BRH Malayalam Extra" w:hAnsi="BRH Malayalam Extra" w:cs="BRH Devanagari Extra"/>
+                <w:sz w:val="32"/>
+                <w:szCs w:val="40"/>
+              </w:rPr>
+              <w:t>–</w:t>
+            </w:r>
+            <w:r>
+              <w:rPr>
+                <w:rFonts w:ascii="BRH Devanagari Extra" w:hAnsi="BRH Devanagari Extra" w:cs="BRH Devanagari Extra"/>
+                <w:sz w:val="40"/>
+                <w:szCs w:val="40"/>
+              </w:rPr>
+              <w:t xml:space="preserve"> </w:t>
+            </w:r>
+            <w:r>
+              <w:rPr>
+                <w:rFonts w:ascii="BRH Devanagari Extra" w:hAnsi="BRH Devanagari Extra" w:cs="BRH Devanagari Extra"/>
+                <w:sz w:val="40"/>
+                <w:szCs w:val="40"/>
                 <w:highlight w:val="yellow"/>
               </w:rPr>
-              <w:t>erÉæ</w:t>
-            </w:r>
-            <w:r>
-              <w:rPr>
-                <w:rFonts w:ascii="BRH Devanagari Extra" w:hAnsi="BRH Devanagari Extra" w:cs="BRH Devanagari Extra"/>
-                <w:sz w:val="40"/>
-                <w:szCs w:val="40"/>
-                <w:highlight w:val="yellow"/>
-                <w:lang w:val="en-IN" w:eastAsia="en-IN" w:bidi="ml-IN"/>
-              </w:rPr>
-              <w:t>PèûrÉ</w:t>
-            </w:r>
-            <w:r>
-              <w:rPr>
-                <w:rFonts w:ascii="BRH Devanagari Extra" w:hAnsi="BRH Devanagari Extra" w:cs="BRH Devanagari Extra"/>
-                <w:sz w:val="40"/>
-                <w:szCs w:val="40"/>
-              </w:rPr>
-              <w:t>Çþ cÉ qÉ</w:t>
-            </w:r>
-            <w:r>
-              <w:rPr>
-                <w:rFonts w:ascii="BRH Malayalam Extra" w:hAnsi="BRH Malayalam Extra" w:cs="BRH Devanagari Extra"/>
-                <w:sz w:val="32"/>
-                <w:szCs w:val="40"/>
-              </w:rPr>
-              <w:t>–</w:t>
-            </w:r>
-            <w:r>
-              <w:rPr>
-                <w:rFonts w:ascii="BRH Devanagari Extra" w:hAnsi="BRH Devanagari Extra" w:cs="BRH Devanagari Extra"/>
-                <w:b/>
-                <w:sz w:val="40"/>
-                <w:szCs w:val="40"/>
-              </w:rPr>
-              <w:t>,</w:t>
+              <w:t>mÉë</w:t>
+            </w:r>
+            <w:r>
+              <w:rPr>
+                <w:rFonts w:ascii="BRH Devanagari Extra" w:hAnsi="BRH Devanagari Extra" w:cs="BRH Devanagari Extra"/>
+                <w:sz w:val="40"/>
+                <w:szCs w:val="40"/>
+              </w:rPr>
+              <w:t>þmÉ±å</w:t>
+            </w:r>
+            <w:r>
+              <w:rPr>
+                <w:rFonts w:ascii="BRH Malayalam Extra" w:hAnsi="BRH Malayalam Extra" w:cs="BRH Devanagari Extra"/>
+                <w:sz w:val="32"/>
+                <w:szCs w:val="40"/>
+              </w:rPr>
+              <w:t>–</w:t>
             </w:r>
           </w:p>
         </w:tc>
@@ -1791,69 +1723,52 @@
             </w:pPr>
             <w:r>
               <w:rPr>
-                <w:rFonts w:ascii="BRH Devanagari" w:hAnsi="BRH Devanagari" w:cs="BRH Devanagari"/>
-                <w:color w:val="000000"/>
+                <w:rFonts w:ascii="BRH Devanagari Extra" w:hAnsi="BRH Devanagari Extra" w:cs="BRH Devanagari Extra"/>
+                <w:sz w:val="40"/>
+                <w:szCs w:val="40"/>
+              </w:rPr>
+              <w:t>iÉÇ iuÉÉ</w:t>
+            </w:r>
+            <w:r>
+              <w:rPr>
+                <w:rFonts w:ascii="BRH Malayalam Extra" w:hAnsi="BRH Malayalam Extra" w:cs="BRH Devanagari Extra"/>
+                <w:sz w:val="32"/>
+                <w:szCs w:val="40"/>
+              </w:rPr>
+              <w:t>–</w:t>
+            </w:r>
+            <w:r>
+              <w:rPr>
+                <w:rFonts w:ascii="BRH Devanagari Extra" w:hAnsi="BRH Devanagari Extra" w:cs="BRH Devanagari Extra"/>
+                <w:sz w:val="40"/>
+                <w:szCs w:val="40"/>
+              </w:rPr>
+              <w:t xml:space="preserve"> mÉë</w:t>
+            </w:r>
+            <w:r>
+              <w:rPr>
+                <w:rFonts w:ascii="BRH Devanagari Extra" w:hAnsi="BRH Devanagari Extra" w:cs="BRH Devanagari Extra"/>
                 <w:sz w:val="40"/>
                 <w:szCs w:val="40"/>
                 <w:highlight w:val="green"/>
-                <w:lang w:val="en-IN" w:eastAsia="en-IN"/>
-              </w:rPr>
-              <w:t>eÉæwPèrÉ</w:t>
-            </w:r>
-            <w:r>
-              <w:rPr>
-                <w:rFonts w:ascii="BRH Devanagari Extra" w:hAnsi="BRH Devanagari Extra" w:cs="BRH Devanagari Extra"/>
-                <w:sz w:val="40"/>
-                <w:szCs w:val="40"/>
-                <w:highlight w:val="green"/>
-              </w:rPr>
-              <w:t>þ</w:t>
-            </w:r>
-            <w:r>
-              <w:rPr>
-                <w:rFonts w:ascii="BRH Devanagari" w:hAnsi="BRH Devanagari" w:cs="BRH Devanagari"/>
-                <w:color w:val="000000"/>
-                <w:sz w:val="40"/>
-                <w:szCs w:val="40"/>
-                <w:highlight w:val="green"/>
-                <w:lang w:val="en-IN" w:eastAsia="en-IN"/>
-              </w:rPr>
-              <w:t>qÉ</w:t>
-            </w:r>
-            <w:r>
-              <w:rPr>
-                <w:rFonts w:ascii="BRH Devanagari" w:hAnsi="BRH Devanagari" w:cs="BRH Devanagari"/>
-                <w:color w:val="000000"/>
-                <w:sz w:val="40"/>
-                <w:szCs w:val="40"/>
-                <w:lang w:val="en-IN" w:eastAsia="en-IN"/>
-              </w:rPr>
-              <w:t>ç</w:t>
-            </w:r>
-            <w:r>
-              <w:rPr>
-                <w:rFonts w:ascii="BRH Devanagari Extra" w:hAnsi="BRH Devanagari Extra" w:cs="BRH Devanagari Extra"/>
-                <w:sz w:val="40"/>
-                <w:szCs w:val="40"/>
-              </w:rPr>
-              <w:t xml:space="preserve"> cÉ qÉ</w:t>
-            </w:r>
-            <w:r>
-              <w:rPr>
-                <w:rFonts w:ascii="BRH Malayalam Extra" w:hAnsi="BRH Malayalam Extra" w:cs="BRH Devanagari Extra"/>
-                <w:sz w:val="32"/>
-                <w:szCs w:val="40"/>
-              </w:rPr>
-              <w:t>–</w:t>
-            </w:r>
-            <w:r>
-              <w:rPr>
-                <w:rFonts w:ascii="BRH Devanagari Extra" w:hAnsi="BRH Devanagari Extra" w:cs="BRH Devanagari Extra"/>
-                <w:b/>
-                <w:sz w:val="40"/>
-                <w:szCs w:val="40"/>
-              </w:rPr>
-              <w:t>,</w:t>
+              </w:rPr>
+              <w:t>mÉ</w:t>
+            </w:r>
+            <w:r>
+              <w:rPr>
+                <w:rFonts w:ascii="BRH Devanagari Extra" w:hAnsi="BRH Devanagari Extra" w:cs="BRH Devanagari Extra"/>
+                <w:sz w:val="40"/>
+                <w:szCs w:val="40"/>
+              </w:rPr>
+              <w:t>þ±å</w:t>
+            </w:r>
+            <w:r>
+              <w:rPr>
+                <w:rFonts w:ascii="BRH Malayalam Extra" w:hAnsi="BRH Malayalam Extra" w:cs="BRH Devanagari Extra"/>
+                <w:sz w:val="32"/>
+                <w:szCs w:val="40"/>
+              </w:rPr>
+              <w:t>–</w:t>
             </w:r>
           </w:p>
         </w:tc>
@@ -1888,244 +1803,6 @@
                 <w:szCs w:val="28"/>
               </w:rPr>
               <w:lastRenderedPageBreak/>
-              <w:t>26</w:t>
-            </w:r>
-            <w:r>
-              <w:rPr>
-                <w:rFonts w:cs="Arial"/>
-                <w:b/>
-                <w:szCs w:val="28"/>
-              </w:rPr>
-              <w:t xml:space="preserve">. </w:t>
-            </w:r>
-            <w:r>
-              <w:rPr>
-                <w:rFonts w:cs="Arial"/>
-                <w:b/>
-                <w:szCs w:val="28"/>
-              </w:rPr>
-              <w:t>Ghosha Shanti</w:t>
-            </w:r>
-          </w:p>
-          <w:p>
-            <w:pPr>
-              <w:spacing w:before="0" w:line="240" w:lineRule="auto"/>
-              <w:rPr>
-                <w:rFonts w:cs="Arial"/>
-                <w:b/>
-                <w:szCs w:val="28"/>
-              </w:rPr>
-            </w:pPr>
-            <w:r>
-              <w:rPr>
-                <w:rFonts w:cs="Arial"/>
-                <w:b/>
-                <w:szCs w:val="28"/>
-              </w:rPr>
-              <w:t>Para N</w:t>
-            </w:r>
-            <w:r>
-              <w:rPr>
-                <w:rFonts w:cs="Arial"/>
-                <w:b/>
-                <w:szCs w:val="28"/>
-              </w:rPr>
-              <w:t>o. 2</w:t>
-            </w:r>
-          </w:p>
-          <w:p>
-            <w:pPr>
-              <w:spacing w:before="0" w:line="240" w:lineRule="auto"/>
-              <w:rPr>
-                <w:rFonts w:cs="Arial"/>
-                <w:b/>
-                <w:szCs w:val="28"/>
-              </w:rPr>
-            </w:pPr>
-            <w:r>
-              <w:rPr>
-                <w:rFonts w:cs="Arial"/>
-                <w:b/>
-                <w:szCs w:val="28"/>
-              </w:rPr>
-              <w:t>Line No. 5</w:t>
-            </w:r>
-          </w:p>
-        </w:tc>
-        <w:tc>
-          <w:tcPr>
-            <w:tcW w:w="4961" w:type="dxa"/>
-            <w:tcBorders>
-              <w:top w:val="single" w:sz="4" w:space="0" w:color="000000"/>
-              <w:left w:val="single" w:sz="4" w:space="0" w:color="000000"/>
-              <w:bottom w:val="single" w:sz="4" w:space="0" w:color="000000"/>
-              <w:right w:val="single" w:sz="4" w:space="0" w:color="000000"/>
-            </w:tcBorders>
-          </w:tcPr>
-          <w:p>
-            <w:pPr>
-              <w:widowControl w:val="0"/>
-              <w:autoSpaceDE w:val="0"/>
-              <w:autoSpaceDN w:val="0"/>
-              <w:adjustRightInd w:val="0"/>
-              <w:spacing w:before="0" w:line="240" w:lineRule="auto"/>
-              <w:ind w:right="6"/>
-              <w:rPr>
-                <w:rFonts w:ascii="BRH Malayalam Extra" w:hAnsi="BRH Malayalam Extra" w:cs="BRH Malayalam Extra"/>
-                <w:sz w:val="40"/>
-                <w:szCs w:val="40"/>
-              </w:rPr>
-            </w:pPr>
-            <w:r>
-              <w:rPr>
-                <w:rFonts w:ascii="BRH Devanagari Extra" w:hAnsi="BRH Devanagari Extra" w:cs="BRH Devanagari Extra"/>
-                <w:sz w:val="40"/>
-                <w:szCs w:val="40"/>
-              </w:rPr>
-              <w:t>iÉÇ iuÉÉ</w:t>
-            </w:r>
-            <w:r>
-              <w:rPr>
-                <w:rFonts w:ascii="BRH Malayalam Extra" w:hAnsi="BRH Malayalam Extra" w:cs="BRH Devanagari Extra"/>
-                <w:sz w:val="32"/>
-                <w:szCs w:val="40"/>
-              </w:rPr>
-              <w:t>–</w:t>
-            </w:r>
-            <w:r>
-              <w:rPr>
-                <w:rFonts w:ascii="BRH Devanagari Extra" w:hAnsi="BRH Devanagari Extra" w:cs="BRH Devanagari Extra"/>
-                <w:sz w:val="40"/>
-                <w:szCs w:val="40"/>
-              </w:rPr>
-              <w:t xml:space="preserve"> </w:t>
-            </w:r>
-            <w:r>
-              <w:rPr>
-                <w:rFonts w:ascii="BRH Devanagari Extra" w:hAnsi="BRH Devanagari Extra" w:cs="BRH Devanagari Extra"/>
-                <w:sz w:val="40"/>
-                <w:szCs w:val="40"/>
-                <w:highlight w:val="yellow"/>
-              </w:rPr>
-              <w:t>mÉë</w:t>
-            </w:r>
-            <w:r>
-              <w:rPr>
-                <w:rFonts w:ascii="BRH Devanagari Extra" w:hAnsi="BRH Devanagari Extra" w:cs="BRH Devanagari Extra"/>
-                <w:sz w:val="40"/>
-                <w:szCs w:val="40"/>
-              </w:rPr>
-              <w:t>þmÉ±å</w:t>
-            </w:r>
-            <w:r>
-              <w:rPr>
-                <w:rFonts w:ascii="BRH Malayalam Extra" w:hAnsi="BRH Malayalam Extra" w:cs="BRH Devanagari Extra"/>
-                <w:sz w:val="32"/>
-                <w:szCs w:val="40"/>
-              </w:rPr>
-              <w:t>–</w:t>
-            </w:r>
-          </w:p>
-        </w:tc>
-        <w:tc>
-          <w:tcPr>
-            <w:tcW w:w="5400" w:type="dxa"/>
-            <w:tcBorders>
-              <w:top w:val="single" w:sz="4" w:space="0" w:color="000000"/>
-              <w:left w:val="single" w:sz="4" w:space="0" w:color="000000"/>
-              <w:bottom w:val="single" w:sz="4" w:space="0" w:color="000000"/>
-              <w:right w:val="single" w:sz="4" w:space="0" w:color="000000"/>
-            </w:tcBorders>
-          </w:tcPr>
-          <w:p>
-            <w:pPr>
-              <w:rPr>
-                <w:rFonts w:ascii="BRH Malayalam Extra" w:hAnsi="BRH Malayalam Extra" w:cs="BRH Malayalam Extra"/>
-                <w:sz w:val="40"/>
-                <w:szCs w:val="40"/>
-              </w:rPr>
-            </w:pPr>
-            <w:r>
-              <w:rPr>
-                <w:rFonts w:ascii="BRH Devanagari Extra" w:hAnsi="BRH Devanagari Extra" w:cs="BRH Devanagari Extra"/>
-                <w:sz w:val="40"/>
-                <w:szCs w:val="40"/>
-              </w:rPr>
-              <w:t>iÉÇ iuÉÉ</w:t>
-            </w:r>
-            <w:r>
-              <w:rPr>
-                <w:rFonts w:ascii="BRH Malayalam Extra" w:hAnsi="BRH Malayalam Extra" w:cs="BRH Devanagari Extra"/>
-                <w:sz w:val="32"/>
-                <w:szCs w:val="40"/>
-              </w:rPr>
-              <w:t>–</w:t>
-            </w:r>
-            <w:r>
-              <w:rPr>
-                <w:rFonts w:ascii="BRH Devanagari Extra" w:hAnsi="BRH Devanagari Extra" w:cs="BRH Devanagari Extra"/>
-                <w:sz w:val="40"/>
-                <w:szCs w:val="40"/>
-              </w:rPr>
-              <w:t xml:space="preserve"> mÉë</w:t>
-            </w:r>
-            <w:r>
-              <w:rPr>
-                <w:rFonts w:ascii="BRH Devanagari Extra" w:hAnsi="BRH Devanagari Extra" w:cs="BRH Devanagari Extra"/>
-                <w:sz w:val="40"/>
-                <w:szCs w:val="40"/>
-                <w:highlight w:val="green"/>
-              </w:rPr>
-              <w:t>mÉ</w:t>
-            </w:r>
-            <w:r>
-              <w:rPr>
-                <w:rFonts w:ascii="BRH Devanagari Extra" w:hAnsi="BRH Devanagari Extra" w:cs="BRH Devanagari Extra"/>
-                <w:sz w:val="40"/>
-                <w:szCs w:val="40"/>
-              </w:rPr>
-              <w:t>þ±å</w:t>
-            </w:r>
-            <w:r>
-              <w:rPr>
-                <w:rFonts w:ascii="BRH Malayalam Extra" w:hAnsi="BRH Malayalam Extra" w:cs="BRH Devanagari Extra"/>
-                <w:sz w:val="32"/>
-                <w:szCs w:val="40"/>
-              </w:rPr>
-              <w:t>–</w:t>
-            </w:r>
-          </w:p>
-        </w:tc>
-      </w:tr>
-      <w:tr>
-        <w:trPr>
-          <w:trHeight w:val="827"/>
-        </w:trPr>
-        <w:tc>
-          <w:tcPr>
-            <w:tcW w:w="3310" w:type="dxa"/>
-            <w:tcBorders>
-              <w:top w:val="single" w:sz="4" w:space="0" w:color="000000"/>
-              <w:left w:val="single" w:sz="4" w:space="0" w:color="000000"/>
-              <w:bottom w:val="single" w:sz="4" w:space="0" w:color="000000"/>
-              <w:right w:val="single" w:sz="4" w:space="0" w:color="000000"/>
-            </w:tcBorders>
-          </w:tcPr>
-          <w:p>
-            <w:pPr>
-              <w:spacing w:before="0" w:line="240" w:lineRule="auto"/>
-              <w:rPr>
-                <w:rFonts w:cs="Arial"/>
-                <w:b/>
-                <w:szCs w:val="28"/>
-              </w:rPr>
-            </w:pPr>
-            <w:r>
-              <w:rPr>
-                <w:rFonts w:cs="Arial"/>
-                <w:b/>
-                <w:szCs w:val="28"/>
-              </w:rPr>
               <w:t>36.1 – Vasoordhara Mantra PathaH</w:t>
             </w:r>
           </w:p>
@@ -3425,8 +3102,30 @@
         </w:rPr>
         <w:t>=================</w:t>
       </w:r>
-      <w:bookmarkStart w:id="0" w:name="_GoBack"/>
-      <w:bookmarkEnd w:id="0"/>
+    </w:p>
+    <w:p>
+      <w:pPr>
+        <w:jc w:val="center"/>
+        <w:rPr>
+          <w:b/>
+          <w:bCs/>
+          <w:sz w:val="32"/>
+          <w:szCs w:val="32"/>
+          <w:u w:val="single"/>
+        </w:rPr>
+      </w:pPr>
+    </w:p>
+    <w:p>
+      <w:pPr>
+        <w:jc w:val="center"/>
+        <w:rPr>
+          <w:b/>
+          <w:bCs/>
+          <w:sz w:val="32"/>
+          <w:szCs w:val="32"/>
+          <w:u w:val="single"/>
+        </w:rPr>
+      </w:pPr>
     </w:p>
     <w:p>
       <w:pPr>
@@ -5291,6 +4990,16 @@
               </w:rPr>
               <w:t xml:space="preserve"> qÉÉuÉþkÉÏÈ</w:t>
             </w:r>
+          </w:p>
+          <w:p>
+            <w:pPr>
+              <w:jc w:val="center"/>
+              <w:rPr>
+                <w:rFonts w:ascii="BRH Malayalam Extra" w:hAnsi="BRH Malayalam Extra" w:cs="BRH Malayalam Extra"/>
+                <w:sz w:val="40"/>
+                <w:szCs w:val="40"/>
+              </w:rPr>
+            </w:pPr>
           </w:p>
         </w:tc>
       </w:tr>
@@ -18608,6 +18317,7 @@
     </w:p>
     <w:p>
       <w:pPr>
+        <w:jc w:val="center"/>
         <w:rPr>
           <w:b/>
           <w:bCs/>
@@ -18616,6 +18326,16 @@
           <w:u w:val="single"/>
         </w:rPr>
       </w:pPr>
+      <w:r>
+        <w:rPr>
+          <w:b/>
+          <w:bCs/>
+          <w:sz w:val="32"/>
+          <w:szCs w:val="32"/>
+          <w:u w:val="single"/>
+        </w:rPr>
+        <w:t>===============</w:t>
+      </w:r>
     </w:p>
     <w:p>
       <w:pPr>
@@ -18636,7 +18356,18 @@
           <w:szCs w:val="32"/>
           <w:u w:val="single"/>
         </w:rPr>
-        <w:t xml:space="preserve">Shanti Japam – Sanskrit </w:t>
+        <w:t xml:space="preserve">Shanti Japam – </w:t>
+      </w:r>
+      <w:proofErr w:type="gramStart"/>
+      <w:r>
+        <w:rPr>
+          <w:b/>
+          <w:bCs/>
+          <w:sz w:val="32"/>
+          <w:szCs w:val="32"/>
+          <w:u w:val="single"/>
+        </w:rPr>
+        <w:t xml:space="preserve">Sanskrit </w:t>
       </w:r>
       <w:r>
         <w:rPr>
@@ -18646,7 +18377,18 @@
           <w:szCs w:val="32"/>
           <w:u w:val="single"/>
         </w:rPr>
-        <w:t xml:space="preserve"> Corrections –</w:t>
+        <w:t xml:space="preserve"> Corrections</w:t>
+      </w:r>
+      <w:proofErr w:type="gramEnd"/>
+      <w:r>
+        <w:rPr>
+          <w:b/>
+          <w:bCs/>
+          <w:sz w:val="32"/>
+          <w:szCs w:val="32"/>
+          <w:u w:val="single"/>
+        </w:rPr>
+        <w:t xml:space="preserve"> –</w:t>
       </w:r>
       <w:r>
         <w:rPr>
@@ -19088,6 +18830,7 @@
     </w:tbl>
     <w:p>
       <w:pPr>
+        <w:jc w:val="center"/>
         <w:rPr>
           <w:b/>
           <w:bCs/>
@@ -19096,6 +18839,16 @@
           <w:u w:val="single"/>
         </w:rPr>
       </w:pPr>
+      <w:r>
+        <w:rPr>
+          <w:b/>
+          <w:bCs/>
+          <w:sz w:val="32"/>
+          <w:szCs w:val="32"/>
+          <w:u w:val="single"/>
+        </w:rPr>
+        <w:t>=========</w:t>
+      </w:r>
     </w:p>
     <w:p>
       <w:pPr>
@@ -21618,11 +21371,21 @@
     </w:p>
     <w:p>
       <w:pPr>
+        <w:jc w:val="center"/>
         <w:rPr>
+          <w:b/>
           <w:sz w:val="32"/>
           <w:szCs w:val="32"/>
         </w:rPr>
       </w:pPr>
+      <w:r>
+        <w:rPr>
+          <w:b/>
+          <w:sz w:val="32"/>
+          <w:szCs w:val="32"/>
+        </w:rPr>
+        <w:t>================</w:t>
+      </w:r>
     </w:p>
     <w:p>
       <w:pPr>
@@ -25522,26 +25285,26 @@
                 <w:szCs w:val="40"/>
                 <w:highlight w:val="green"/>
               </w:rPr>
-              <w:t>Åi</w:t>
-            </w:r>
-            <w:r>
-              <w:rPr>
-                <w:rFonts w:ascii="BRH Devanagari Extra" w:hAnsi="BRH Devanagari Extra" w:cs="BRH Devanagari Extra"/>
-                <w:color w:val="000000"/>
-                <w:sz w:val="40"/>
-                <w:szCs w:val="40"/>
-                <w:highlight w:val="yellow"/>
-              </w:rPr>
-              <w:t>É</w:t>
-            </w:r>
-            <w:r>
-              <w:rPr>
-                <w:rFonts w:ascii="BRH Devanagari Extra" w:hAnsi="BRH Devanagari Extra" w:cs="BRH Devanagari Extra"/>
-                <w:color w:val="000000"/>
-                <w:sz w:val="40"/>
-                <w:szCs w:val="40"/>
-              </w:rPr>
-              <w:t>mrÉ</w:t>
+              <w:t>Å</w:t>
+            </w:r>
+            <w:r>
+              <w:rPr>
+                <w:rFonts w:ascii="BRH Devanagari Extra" w:hAnsi="BRH Devanagari Extra" w:cs="BRH Devanagari Extra"/>
+                <w:color w:val="000000"/>
+                <w:sz w:val="40"/>
+                <w:szCs w:val="40"/>
+                <w:highlight w:val="green"/>
+              </w:rPr>
+              <w:t>iÉm</w:t>
+            </w:r>
+            <w:r>
+              <w:rPr>
+                <w:rFonts w:ascii="BRH Devanagari Extra" w:hAnsi="BRH Devanagari Extra" w:cs="BRH Devanagari Extra"/>
+                <w:color w:val="000000"/>
+                <w:sz w:val="40"/>
+                <w:szCs w:val="40"/>
+              </w:rPr>
+              <w:t>rÉ</w:t>
             </w:r>
             <w:r>
               <w:rPr>
@@ -25817,7 +25580,7 @@
                 <w:color w:val="000000"/>
                 <w:sz w:val="40"/>
                 <w:szCs w:val="40"/>
-                <w:highlight w:val="yellow"/>
+                <w:highlight w:val="green"/>
               </w:rPr>
               <w:t>iÉ</w:t>
             </w:r>
@@ -25826,7 +25589,7 @@
                 <w:rFonts w:ascii="BRH Devanagari Extra" w:hAnsi="BRH Devanagari Extra" w:cs="BRH Devanagari Extra"/>
                 <w:sz w:val="40"/>
                 <w:szCs w:val="40"/>
-                <w:highlight w:val="yellow"/>
+                <w:highlight w:val="green"/>
               </w:rPr>
               <w:t>å</w:t>
             </w:r>
@@ -26019,7 +25782,7 @@
                 <w:color w:val="000000"/>
                 <w:sz w:val="40"/>
                 <w:szCs w:val="40"/>
-                <w:highlight w:val="yellow"/>
+                <w:highlight w:val="green"/>
               </w:rPr>
               <w:t>UÉ</w:t>
             </w:r>
@@ -26028,7 +25791,7 @@
                 <w:rFonts w:ascii="BRH Devanagari Extra" w:hAnsi="BRH Devanagari Extra" w:cs="BRH Devanagari Extra"/>
                 <w:sz w:val="40"/>
                 <w:szCs w:val="40"/>
-                <w:highlight w:val="yellow"/>
+                <w:highlight w:val="green"/>
               </w:rPr>
               <w:t>å</w:t>
             </w:r>
@@ -26499,7 +26262,7 @@
                 <w:rFonts w:ascii="BRH Devanagari Extra" w:hAnsi="BRH Devanagari Extra" w:cs="BRH Devanagari Extra"/>
                 <w:sz w:val="40"/>
                 <w:szCs w:val="40"/>
-                <w:highlight w:val="yellow"/>
+                <w:highlight w:val="green"/>
               </w:rPr>
               <w:t>Æ</w:t>
             </w:r>
@@ -26509,8 +26272,18 @@
                 <w:color w:val="000000"/>
                 <w:sz w:val="40"/>
                 <w:szCs w:val="40"/>
-              </w:rPr>
-              <w:t>ÌuÉ</w:t>
+                <w:highlight w:val="green"/>
+              </w:rPr>
+              <w:t>Ì</w:t>
+            </w:r>
+            <w:r>
+              <w:rPr>
+                <w:rFonts w:ascii="BRH Devanagari Extra" w:hAnsi="BRH Devanagari Extra" w:cs="BRH Devanagari Extra"/>
+                <w:color w:val="000000"/>
+                <w:sz w:val="40"/>
+                <w:szCs w:val="40"/>
+              </w:rPr>
+              <w:t>uÉ</w:t>
             </w:r>
             <w:r>
               <w:rPr>
@@ -27363,19 +27136,11 @@
                 <w:color w:val="000000"/>
                 <w:sz w:val="40"/>
                 <w:szCs w:val="40"/>
-                <w:highlight w:val="green"/>
-              </w:rPr>
-              <w:t>p</w:t>
-            </w:r>
-            <w:r>
-              <w:rPr>
-                <w:rFonts w:ascii="BRH Devanagari Extra" w:hAnsi="BRH Devanagari Extra" w:cs="BRH Devanagari Extra"/>
-                <w:color w:val="000000"/>
-                <w:sz w:val="40"/>
-                <w:szCs w:val="40"/>
-              </w:rPr>
-              <w:t>É</w:t>
-            </w:r>
+              </w:rPr>
+              <w:t>pÉ</w:t>
+            </w:r>
+            <w:bookmarkStart w:id="0" w:name="_GoBack"/>
+            <w:bookmarkEnd w:id="0"/>
             <w:r>
               <w:rPr>
                 <w:rFonts w:ascii="BRH Devanagari Extra" w:hAnsi="BRH Devanagari Extra" w:cs="BRH Devanagari Extra"/>
@@ -27515,6 +27280,7 @@
     </w:tbl>
     <w:p>
       <w:pPr>
+        <w:jc w:val="center"/>
         <w:rPr>
           <w:b/>
           <w:bCs/>
@@ -27523,6 +27289,16 @@
           <w:u w:val="single"/>
         </w:rPr>
       </w:pPr>
+      <w:r>
+        <w:rPr>
+          <w:b/>
+          <w:bCs/>
+          <w:sz w:val="32"/>
+          <w:szCs w:val="32"/>
+          <w:u w:val="single"/>
+        </w:rPr>
+        <w:t>==============</w:t>
+      </w:r>
       <w:r>
         <w:rPr>
           <w:b/>
@@ -33641,7 +33417,22 @@
         </w:tc>
       </w:tr>
     </w:tbl>
-    <w:p/>
+    <w:p>
+      <w:pPr>
+        <w:jc w:val="center"/>
+        <w:rPr>
+          <w:b/>
+          <w:sz w:val="32"/>
+        </w:rPr>
+      </w:pPr>
+      <w:r>
+        <w:rPr>
+          <w:b/>
+          <w:sz w:val="32"/>
+        </w:rPr>
+        <w:t>==================</w:t>
+      </w:r>
+    </w:p>
     <w:p>
       <w:pPr>
         <w:jc w:val="center"/>
@@ -38066,7 +37857,22 @@
         </w:tc>
       </w:tr>
     </w:tbl>
-    <w:p/>
+    <w:p>
+      <w:pPr>
+        <w:jc w:val="center"/>
+        <w:rPr>
+          <w:b/>
+          <w:sz w:val="32"/>
+        </w:rPr>
+      </w:pPr>
+      <w:r>
+        <w:rPr>
+          <w:b/>
+          <w:sz w:val="32"/>
+        </w:rPr>
+        <w:t>=================</w:t>
+      </w:r>
+    </w:p>
     <w:sectPr>
       <w:headerReference w:type="even" r:id="rId8"/>
       <w:headerReference w:type="default" r:id="rId9"/>
@@ -38113,6 +37919,7 @@
       <w:pBdr>
         <w:top w:val="single" w:sz="4" w:space="1" w:color="auto"/>
       </w:pBdr>
+      <w:jc w:val="right"/>
       <w:rPr>
         <w:b/>
         <w:bCs/>
@@ -38197,7 +38004,7 @@
         <w:bCs/>
         <w:noProof/>
       </w:rPr>
-      <w:t>2</w:t>
+      <w:t>24</w:t>
     </w:r>
     <w:r>
       <w:rPr>
@@ -38265,6 +38072,7 @@
       <w:pBdr>
         <w:top w:val="single" w:sz="4" w:space="1" w:color="auto"/>
       </w:pBdr>
+      <w:jc w:val="right"/>
       <w:rPr>
         <w:b/>
         <w:bCs/>
@@ -38378,7 +38186,7 @@
         <w:bCs/>
         <w:noProof/>
       </w:rPr>
-      <w:t>3</w:t>
+      <w:t>23</w:t>
     </w:r>
     <w:r>
       <w:rPr>
@@ -39226,7 +39034,6 @@
     <w:basedOn w:val="Normal"/>
     <w:link w:val="HeaderChar"/>
     <w:uiPriority w:val="99"/>
-    <w:semiHidden/>
     <w:unhideWhenUsed/>
     <w:rsid w:val="001C43F2"/>
     <w:pPr>
@@ -39240,7 +39047,6 @@
     <w:name w:val="Header Char"/>
     <w:link w:val="Header"/>
     <w:uiPriority w:val="99"/>
-    <w:semiHidden/>
     <w:rsid w:val="001C43F2"/>
     <w:rPr>
       <w:rFonts w:ascii="Arial" w:hAnsi="Arial"/>
@@ -39254,7 +39060,6 @@
     <w:basedOn w:val="Normal"/>
     <w:link w:val="FooterChar"/>
     <w:uiPriority w:val="99"/>
-    <w:semiHidden/>
     <w:unhideWhenUsed/>
     <w:rsid w:val="001C43F2"/>
     <w:pPr>
@@ -39268,7 +39073,6 @@
     <w:name w:val="Footer Char"/>
     <w:link w:val="Footer"/>
     <w:uiPriority w:val="99"/>
-    <w:semiHidden/>
     <w:rsid w:val="001C43F2"/>
     <w:rPr>
       <w:rFonts w:ascii="Arial" w:hAnsi="Arial"/>
@@ -39597,7 +39401,7 @@
 </file>
 
 <file path=customXml/itemProps1.xml><?xml version="1.0" encoding="utf-8"?>
-<ds:datastoreItem xmlns:ds="http://schemas.openxmlformats.org/officeDocument/2006/customXml" ds:itemID="{49EB81B0-3C91-43CE-A9A7-A8C8C1E4D64A}">
+<ds:datastoreItem xmlns:ds="http://schemas.openxmlformats.org/officeDocument/2006/customXml" ds:itemID="{911F3366-55A9-481C-A759-262C66CDF5E8}">
   <ds:schemaRefs>
     <ds:schemaRef ds:uri="http://schemas.openxmlformats.org/officeDocument/2006/bibliography"/>
   </ds:schemaRefs>

</xml_diff>